<commit_message>
* Changed list format * Reworded a few sentences
</commit_message>
<xml_diff>
--- a/reports/YTI.docx
+++ b/reports/YTI.docx
@@ -1,13 +1,11 @@
 
 <file path=word/document.xml><?xml version="1.0" encoding="utf-8"?>
-<w:document xmlns:wpc="http://schemas.microsoft.com/office/word/2010/wordprocessingCanvas" xmlns:mc="http://schemas.openxmlformats.org/markup-compatibility/2006" xmlns:o="urn:schemas-microsoft-com:office:office" xmlns:r="http://schemas.openxmlformats.org/officeDocument/2006/relationships" xmlns:m="http://schemas.openxmlformats.org/officeDocument/2006/math" xmlns:v="urn:schemas-microsoft-com:vml" xmlns:wp14="http://schemas.microsoft.com/office/word/2010/wordprocessingDrawing" xmlns:wp="http://schemas.openxmlformats.org/drawingml/2006/wordprocessingDrawing" xmlns:w10="urn:schemas-microsoft-com:office:word" xmlns:w="http://schemas.openxmlformats.org/wordprocessingml/2006/main" xmlns:w14="http://schemas.microsoft.com/office/word/2010/wordml" xmlns:w15="http://schemas.microsoft.com/office/word/2012/wordml" xmlns:wpg="http://schemas.microsoft.com/office/word/2010/wordprocessingGroup" xmlns:wpi="http://schemas.microsoft.com/office/word/2010/wordprocessingInk" xmlns:wne="http://schemas.microsoft.com/office/word/2006/wordml" xmlns:wps="http://schemas.microsoft.com/office/word/2010/wordprocessingShape" mc:Ignorable="w14 w15 wp14">
+<w:document xmlns:wpc="http://schemas.microsoft.com/office/word/2010/wordprocessingCanvas" xmlns:mc="http://schemas.openxmlformats.org/markup-compatibility/2006" xmlns:o="urn:schemas-microsoft-com:office:office" xmlns:r="http://schemas.openxmlformats.org/officeDocument/2006/relationships" xmlns:m="http://schemas.openxmlformats.org/officeDocument/2006/math" xmlns:v="urn:schemas-microsoft-com:vml" xmlns:wp14="http://schemas.microsoft.com/office/word/2010/wordprocessingDrawing" xmlns:wp="http://schemas.openxmlformats.org/drawingml/2006/wordprocessingDrawing" xmlns:w10="urn:schemas-microsoft-com:office:word" xmlns:w="http://schemas.openxmlformats.org/wordprocessingml/2006/main" xmlns:w14="http://schemas.microsoft.com/office/word/2010/wordml" xmlns:wpg="http://schemas.microsoft.com/office/word/2010/wordprocessingGroup" xmlns:wpi="http://schemas.microsoft.com/office/word/2010/wordprocessingInk" xmlns:wne="http://schemas.microsoft.com/office/word/2006/wordml" xmlns:wps="http://schemas.microsoft.com/office/word/2010/wordprocessingShape" mc:Ignorable="w14 wp14">
   <w:body>
     <w:p>
       <w:pPr>
         <w:jc w:val="right"/>
       </w:pPr>
-      <w:bookmarkStart w:id="0" w:name="_GoBack"/>
-      <w:bookmarkEnd w:id="0"/>
       <w:r>
         <w:t>Team Sharp Cookie</w:t>
       </w:r>
@@ -51,62 +49,230 @@
         <w:t xml:space="preserve">collectively </w:t>
       </w:r>
       <w:r>
-        <w:t xml:space="preserve">like to implement. (note: this is a list of all potential features we think would benefit the application, not all features we believe we have time to implement) So far the list of features we have in mind </w:t>
-      </w:r>
-      <w:r>
-        <w:t>includes:</w:t>
-      </w:r>
-    </w:p>
-    <w:p>
-      <w:r>
-        <w:t>-fix the services not closing bug</w:t>
-      </w:r>
-      <w:r>
-        <w:br/>
-        <w:t>-find a way to pool info (news etc.) from additional sources</w:t>
-      </w:r>
-      <w:r>
-        <w:br/>
-        <w:t>-fix or remove the broken images on the news articles</w:t>
-      </w:r>
-      <w:r>
-        <w:br/>
-        <w:t>-find a way to put in ads</w:t>
-      </w:r>
-      <w:r>
-        <w:br/>
-        <w:t>-add a my location option for the news tab</w:t>
-      </w:r>
-      <w:r>
-        <w:br/>
-        <w:t>-add options for job search (type of job, location, etc)</w:t>
-      </w:r>
-      <w:r>
-        <w:br/>
-        <w:t>-some kind of general settings activity (don't know what would go here, though)</w:t>
-      </w:r>
-      <w:r>
-        <w:br/>
-        <w:t>-tablet optimization (it ran on my tablet, but things we a bit small)</w:t>
-      </w:r>
-      <w:r>
-        <w:br/>
-        <w:t>-add a coupons tab</w:t>
-      </w:r>
-      <w:r>
-        <w:br/>
-        <w:t>-add a local NPR feed</w:t>
-      </w:r>
-      <w:r>
-        <w:br/>
-        <w:t>-add videos to the news tab</w:t>
-      </w:r>
-      <w:r>
-        <w:br/>
-        <w:t>-add a weather tab</w:t>
-      </w:r>
-    </w:p>
-    <w:p/>
+        <w:t>like to implement. Below</w:t>
+      </w:r>
+      <w:r>
+        <w:t xml:space="preserve"> is a list of potential features we think would benefit the application,</w:t>
+      </w:r>
+      <w:r>
+        <w:t xml:space="preserve"> though</w:t>
+      </w:r>
+      <w:r>
+        <w:t xml:space="preserve"> </w:t>
+      </w:r>
+      <w:r>
+        <w:t>there may not be sufficient time to implement all of them.</w:t>
+      </w:r>
+      <w:r>
+        <w:t xml:space="preserve"> </w:t>
+      </w:r>
+    </w:p>
+    <w:p>
+      <w:pPr>
+        <w:pStyle w:val="ListParagraph"/>
+        <w:numPr>
+          <w:ilvl w:val="0"/>
+          <w:numId w:val="2"/>
+        </w:numPr>
+        <w:spacing w:line="360" w:lineRule="auto"/>
+      </w:pPr>
+      <w:r>
+        <w:t>F</w:t>
+      </w:r>
+      <w:r>
+        <w:t>i</w:t>
+      </w:r>
+      <w:r>
+        <w:t>x the services not closing bug</w:t>
+      </w:r>
+    </w:p>
+    <w:p>
+      <w:pPr>
+        <w:pStyle w:val="ListParagraph"/>
+        <w:numPr>
+          <w:ilvl w:val="0"/>
+          <w:numId w:val="2"/>
+        </w:numPr>
+        <w:spacing w:line="360" w:lineRule="auto"/>
+      </w:pPr>
+      <w:r>
+        <w:t>F</w:t>
+      </w:r>
+      <w:r>
+        <w:t>ix or remove the broken images on the news articles</w:t>
+      </w:r>
+    </w:p>
+    <w:p>
+      <w:pPr>
+        <w:pStyle w:val="ListParagraph"/>
+        <w:numPr>
+          <w:ilvl w:val="0"/>
+          <w:numId w:val="2"/>
+        </w:numPr>
+        <w:spacing w:line="360" w:lineRule="auto"/>
+      </w:pPr>
+      <w:r>
+        <w:t>F</w:t>
+      </w:r>
+      <w:r>
+        <w:t>ind a way to pool info (new</w:t>
+      </w:r>
+      <w:r>
+        <w:t>s etc.) from additional sources</w:t>
+      </w:r>
+    </w:p>
+    <w:p>
+      <w:pPr>
+        <w:pStyle w:val="ListParagraph"/>
+        <w:numPr>
+          <w:ilvl w:val="0"/>
+          <w:numId w:val="2"/>
+        </w:numPr>
+        <w:spacing w:line="360" w:lineRule="auto"/>
+      </w:pPr>
+      <w:r>
+        <w:t>Find a way to put in ads</w:t>
+      </w:r>
+    </w:p>
+    <w:p>
+      <w:pPr>
+        <w:pStyle w:val="ListParagraph"/>
+        <w:numPr>
+          <w:ilvl w:val="0"/>
+          <w:numId w:val="2"/>
+        </w:numPr>
+        <w:spacing w:line="360" w:lineRule="auto"/>
+      </w:pPr>
+      <w:r>
+        <w:t>A</w:t>
+      </w:r>
+      <w:r>
+        <w:t>dd a my loc</w:t>
+      </w:r>
+      <w:r>
+        <w:t>ation option for the news tab</w:t>
+      </w:r>
+    </w:p>
+    <w:p>
+      <w:pPr>
+        <w:pStyle w:val="ListParagraph"/>
+        <w:numPr>
+          <w:ilvl w:val="0"/>
+          <w:numId w:val="2"/>
+        </w:numPr>
+        <w:spacing w:line="360" w:lineRule="auto"/>
+      </w:pPr>
+      <w:r>
+        <w:t>A</w:t>
+      </w:r>
+      <w:r>
+        <w:t>dd options for job search</w:t>
+      </w:r>
+      <w:r>
+        <w:t xml:space="preserve"> (type of job, location, </w:t>
+      </w:r>
+      <w:proofErr w:type="spellStart"/>
+      <w:r>
+        <w:t>etc</w:t>
+      </w:r>
+      <w:proofErr w:type="spellEnd"/>
+      <w:r>
+        <w:t>)</w:t>
+      </w:r>
+    </w:p>
+    <w:p>
+      <w:pPr>
+        <w:pStyle w:val="ListParagraph"/>
+        <w:numPr>
+          <w:ilvl w:val="0"/>
+          <w:numId w:val="2"/>
+        </w:numPr>
+        <w:spacing w:line="360" w:lineRule="auto"/>
+      </w:pPr>
+      <w:r>
+        <w:t>S</w:t>
+      </w:r>
+      <w:r>
+        <w:t>ome kind of general settings activity (don't kno</w:t>
+      </w:r>
+      <w:r>
+        <w:t>w what would go here, though)</w:t>
+      </w:r>
+    </w:p>
+    <w:p>
+      <w:pPr>
+        <w:pStyle w:val="ListParagraph"/>
+        <w:numPr>
+          <w:ilvl w:val="0"/>
+          <w:numId w:val="2"/>
+        </w:numPr>
+        <w:spacing w:line="360" w:lineRule="auto"/>
+      </w:pPr>
+      <w:r>
+        <w:t>T</w:t>
+      </w:r>
+      <w:r>
+        <w:t>ablet optimization (it ran on my table</w:t>
+      </w:r>
+      <w:r>
+        <w:t>t, but things we a bit small)</w:t>
+      </w:r>
+    </w:p>
+    <w:p>
+      <w:pPr>
+        <w:pStyle w:val="ListParagraph"/>
+        <w:numPr>
+          <w:ilvl w:val="0"/>
+          <w:numId w:val="2"/>
+        </w:numPr>
+        <w:spacing w:line="360" w:lineRule="auto"/>
+      </w:pPr>
+      <w:r>
+        <w:t>Add a coupons tab</w:t>
+      </w:r>
+    </w:p>
+    <w:p>
+      <w:pPr>
+        <w:pStyle w:val="ListParagraph"/>
+        <w:numPr>
+          <w:ilvl w:val="0"/>
+          <w:numId w:val="2"/>
+        </w:numPr>
+        <w:spacing w:line="360" w:lineRule="auto"/>
+      </w:pPr>
+      <w:r>
+        <w:t>Add a local NPR feed</w:t>
+      </w:r>
+    </w:p>
+    <w:p>
+      <w:pPr>
+        <w:pStyle w:val="ListParagraph"/>
+        <w:numPr>
+          <w:ilvl w:val="0"/>
+          <w:numId w:val="2"/>
+        </w:numPr>
+        <w:spacing w:line="360" w:lineRule="auto"/>
+      </w:pPr>
+      <w:r>
+        <w:t>Add videos to the news tab</w:t>
+      </w:r>
+    </w:p>
+    <w:p>
+      <w:pPr>
+        <w:pStyle w:val="ListParagraph"/>
+        <w:numPr>
+          <w:ilvl w:val="0"/>
+          <w:numId w:val="2"/>
+        </w:numPr>
+        <w:spacing w:line="360" w:lineRule="auto"/>
+      </w:pPr>
+      <w:r>
+        <w:t>A</w:t>
+      </w:r>
+      <w:r>
+        <w:t>dd a weather tab</w:t>
+      </w:r>
+    </w:p>
     <w:p>
       <w:pPr>
         <w:rPr>
@@ -167,9 +333,33 @@
         </w:rPr>
         <w:tab/>
       </w:r>
-      <w:r>
-        <w:t xml:space="preserve">Though most of the team was familiar with Github, one member still needs to pick up the framework, which will cost a bit of time for him. Being a relatively large group all in different locations may also pose a challenge. Finally, there will probably be a bit of a learning curve to building on an existing piece of software, rather than starting our own from scratch. </w:t>
-      </w:r>
+      <w:proofErr w:type="gramStart"/>
+      <w:r>
+        <w:t xml:space="preserve">Though most of the team was familiar with </w:t>
+      </w:r>
+      <w:proofErr w:type="spellStart"/>
+      <w:r>
+        <w:t>Github</w:t>
+      </w:r>
+      <w:proofErr w:type="spellEnd"/>
+      <w:r>
+        <w:t xml:space="preserve">, one member still needs to pick up the framework, which </w:t>
+      </w:r>
+      <w:r>
+        <w:t>will cost a bit of time for him.</w:t>
+      </w:r>
+      <w:proofErr w:type="gramEnd"/>
+      <w:r>
+        <w:t xml:space="preserve"> </w:t>
+      </w:r>
+      <w:r>
+        <w:t xml:space="preserve">He uses Subversion on a daily basis, however. </w:t>
+      </w:r>
+      <w:r>
+        <w:t xml:space="preserve">Being a relatively large group all in different locations may also pose a challenge. Finally, there will probably be a bit of a learning curve to building on an existing piece of software, rather than starting our own from scratch. </w:t>
+      </w:r>
+      <w:bookmarkStart w:id="0" w:name="_GoBack"/>
+      <w:bookmarkEnd w:id="0"/>
     </w:p>
     <w:sectPr>
       <w:pgSz w:w="12240" w:h="15840"/>
@@ -181,8 +371,245 @@
 </w:document>
 </file>
 
+<file path=word/numbering.xml><?xml version="1.0" encoding="utf-8"?>
+<w:numbering xmlns:wpc="http://schemas.microsoft.com/office/word/2010/wordprocessingCanvas" xmlns:mc="http://schemas.openxmlformats.org/markup-compatibility/2006" xmlns:o="urn:schemas-microsoft-com:office:office" xmlns:r="http://schemas.openxmlformats.org/officeDocument/2006/relationships" xmlns:m="http://schemas.openxmlformats.org/officeDocument/2006/math" xmlns:v="urn:schemas-microsoft-com:vml" xmlns:wp14="http://schemas.microsoft.com/office/word/2010/wordprocessingDrawing" xmlns:wp="http://schemas.openxmlformats.org/drawingml/2006/wordprocessingDrawing" xmlns:w10="urn:schemas-microsoft-com:office:word" xmlns:w="http://schemas.openxmlformats.org/wordprocessingml/2006/main" xmlns:w14="http://schemas.microsoft.com/office/word/2010/wordml" xmlns:wpg="http://schemas.microsoft.com/office/word/2010/wordprocessingGroup" xmlns:wpi="http://schemas.microsoft.com/office/word/2010/wordprocessingInk" xmlns:wne="http://schemas.microsoft.com/office/word/2006/wordml" xmlns:wps="http://schemas.microsoft.com/office/word/2010/wordprocessingShape" mc:Ignorable="w14 wp14">
+  <w:abstractNum w:abstractNumId="0">
+    <w:nsid w:val="5AF47C5E"/>
+    <w:multiLevelType w:val="hybridMultilevel"/>
+    <w:tmpl w:val="DF4AC14A"/>
+    <w:lvl w:ilvl="0" w:tplc="04090001">
+      <w:start w:val="1"/>
+      <w:numFmt w:val="bullet"/>
+      <w:lvlText w:val=""/>
+      <w:lvlJc w:val="left"/>
+      <w:pPr>
+        <w:ind w:left="720" w:hanging="360"/>
+      </w:pPr>
+      <w:rPr>
+        <w:rFonts w:ascii="Symbol" w:hAnsi="Symbol" w:hint="default"/>
+      </w:rPr>
+    </w:lvl>
+    <w:lvl w:ilvl="1" w:tplc="04090003" w:tentative="1">
+      <w:start w:val="1"/>
+      <w:numFmt w:val="bullet"/>
+      <w:lvlText w:val="o"/>
+      <w:lvlJc w:val="left"/>
+      <w:pPr>
+        <w:ind w:left="1440" w:hanging="360"/>
+      </w:pPr>
+      <w:rPr>
+        <w:rFonts w:ascii="Courier New" w:hAnsi="Courier New" w:cs="Courier New" w:hint="default"/>
+      </w:rPr>
+    </w:lvl>
+    <w:lvl w:ilvl="2" w:tplc="04090005" w:tentative="1">
+      <w:start w:val="1"/>
+      <w:numFmt w:val="bullet"/>
+      <w:lvlText w:val=""/>
+      <w:lvlJc w:val="left"/>
+      <w:pPr>
+        <w:ind w:left="2160" w:hanging="360"/>
+      </w:pPr>
+      <w:rPr>
+        <w:rFonts w:ascii="Wingdings" w:hAnsi="Wingdings" w:hint="default"/>
+      </w:rPr>
+    </w:lvl>
+    <w:lvl w:ilvl="3" w:tplc="04090001" w:tentative="1">
+      <w:start w:val="1"/>
+      <w:numFmt w:val="bullet"/>
+      <w:lvlText w:val=""/>
+      <w:lvlJc w:val="left"/>
+      <w:pPr>
+        <w:ind w:left="2880" w:hanging="360"/>
+      </w:pPr>
+      <w:rPr>
+        <w:rFonts w:ascii="Symbol" w:hAnsi="Symbol" w:hint="default"/>
+      </w:rPr>
+    </w:lvl>
+    <w:lvl w:ilvl="4" w:tplc="04090003" w:tentative="1">
+      <w:start w:val="1"/>
+      <w:numFmt w:val="bullet"/>
+      <w:lvlText w:val="o"/>
+      <w:lvlJc w:val="left"/>
+      <w:pPr>
+        <w:ind w:left="3600" w:hanging="360"/>
+      </w:pPr>
+      <w:rPr>
+        <w:rFonts w:ascii="Courier New" w:hAnsi="Courier New" w:cs="Courier New" w:hint="default"/>
+      </w:rPr>
+    </w:lvl>
+    <w:lvl w:ilvl="5" w:tplc="04090005" w:tentative="1">
+      <w:start w:val="1"/>
+      <w:numFmt w:val="bullet"/>
+      <w:lvlText w:val=""/>
+      <w:lvlJc w:val="left"/>
+      <w:pPr>
+        <w:ind w:left="4320" w:hanging="360"/>
+      </w:pPr>
+      <w:rPr>
+        <w:rFonts w:ascii="Wingdings" w:hAnsi="Wingdings" w:hint="default"/>
+      </w:rPr>
+    </w:lvl>
+    <w:lvl w:ilvl="6" w:tplc="04090001" w:tentative="1">
+      <w:start w:val="1"/>
+      <w:numFmt w:val="bullet"/>
+      <w:lvlText w:val=""/>
+      <w:lvlJc w:val="left"/>
+      <w:pPr>
+        <w:ind w:left="5040" w:hanging="360"/>
+      </w:pPr>
+      <w:rPr>
+        <w:rFonts w:ascii="Symbol" w:hAnsi="Symbol" w:hint="default"/>
+      </w:rPr>
+    </w:lvl>
+    <w:lvl w:ilvl="7" w:tplc="04090003" w:tentative="1">
+      <w:start w:val="1"/>
+      <w:numFmt w:val="bullet"/>
+      <w:lvlText w:val="o"/>
+      <w:lvlJc w:val="left"/>
+      <w:pPr>
+        <w:ind w:left="5760" w:hanging="360"/>
+      </w:pPr>
+      <w:rPr>
+        <w:rFonts w:ascii="Courier New" w:hAnsi="Courier New" w:cs="Courier New" w:hint="default"/>
+      </w:rPr>
+    </w:lvl>
+    <w:lvl w:ilvl="8" w:tplc="04090005" w:tentative="1">
+      <w:start w:val="1"/>
+      <w:numFmt w:val="bullet"/>
+      <w:lvlText w:val=""/>
+      <w:lvlJc w:val="left"/>
+      <w:pPr>
+        <w:ind w:left="6480" w:hanging="360"/>
+      </w:pPr>
+      <w:rPr>
+        <w:rFonts w:ascii="Wingdings" w:hAnsi="Wingdings" w:hint="default"/>
+      </w:rPr>
+    </w:lvl>
+  </w:abstractNum>
+  <w:abstractNum w:abstractNumId="1">
+    <w:nsid w:val="60032D38"/>
+    <w:multiLevelType w:val="hybridMultilevel"/>
+    <w:tmpl w:val="F170F80A"/>
+    <w:lvl w:ilvl="0" w:tplc="04090001">
+      <w:start w:val="1"/>
+      <w:numFmt w:val="bullet"/>
+      <w:lvlText w:val=""/>
+      <w:lvlJc w:val="left"/>
+      <w:pPr>
+        <w:ind w:left="720" w:hanging="360"/>
+      </w:pPr>
+      <w:rPr>
+        <w:rFonts w:ascii="Symbol" w:hAnsi="Symbol" w:hint="default"/>
+      </w:rPr>
+    </w:lvl>
+    <w:lvl w:ilvl="1" w:tplc="04090003" w:tentative="1">
+      <w:start w:val="1"/>
+      <w:numFmt w:val="bullet"/>
+      <w:lvlText w:val="o"/>
+      <w:lvlJc w:val="left"/>
+      <w:pPr>
+        <w:ind w:left="1440" w:hanging="360"/>
+      </w:pPr>
+      <w:rPr>
+        <w:rFonts w:ascii="Courier New" w:hAnsi="Courier New" w:cs="Courier New" w:hint="default"/>
+      </w:rPr>
+    </w:lvl>
+    <w:lvl w:ilvl="2" w:tplc="04090005" w:tentative="1">
+      <w:start w:val="1"/>
+      <w:numFmt w:val="bullet"/>
+      <w:lvlText w:val=""/>
+      <w:lvlJc w:val="left"/>
+      <w:pPr>
+        <w:ind w:left="2160" w:hanging="360"/>
+      </w:pPr>
+      <w:rPr>
+        <w:rFonts w:ascii="Wingdings" w:hAnsi="Wingdings" w:hint="default"/>
+      </w:rPr>
+    </w:lvl>
+    <w:lvl w:ilvl="3" w:tplc="04090001" w:tentative="1">
+      <w:start w:val="1"/>
+      <w:numFmt w:val="bullet"/>
+      <w:lvlText w:val=""/>
+      <w:lvlJc w:val="left"/>
+      <w:pPr>
+        <w:ind w:left="2880" w:hanging="360"/>
+      </w:pPr>
+      <w:rPr>
+        <w:rFonts w:ascii="Symbol" w:hAnsi="Symbol" w:hint="default"/>
+      </w:rPr>
+    </w:lvl>
+    <w:lvl w:ilvl="4" w:tplc="04090003" w:tentative="1">
+      <w:start w:val="1"/>
+      <w:numFmt w:val="bullet"/>
+      <w:lvlText w:val="o"/>
+      <w:lvlJc w:val="left"/>
+      <w:pPr>
+        <w:ind w:left="3600" w:hanging="360"/>
+      </w:pPr>
+      <w:rPr>
+        <w:rFonts w:ascii="Courier New" w:hAnsi="Courier New" w:cs="Courier New" w:hint="default"/>
+      </w:rPr>
+    </w:lvl>
+    <w:lvl w:ilvl="5" w:tplc="04090005" w:tentative="1">
+      <w:start w:val="1"/>
+      <w:numFmt w:val="bullet"/>
+      <w:lvlText w:val=""/>
+      <w:lvlJc w:val="left"/>
+      <w:pPr>
+        <w:ind w:left="4320" w:hanging="360"/>
+      </w:pPr>
+      <w:rPr>
+        <w:rFonts w:ascii="Wingdings" w:hAnsi="Wingdings" w:hint="default"/>
+      </w:rPr>
+    </w:lvl>
+    <w:lvl w:ilvl="6" w:tplc="04090001" w:tentative="1">
+      <w:start w:val="1"/>
+      <w:numFmt w:val="bullet"/>
+      <w:lvlText w:val=""/>
+      <w:lvlJc w:val="left"/>
+      <w:pPr>
+        <w:ind w:left="5040" w:hanging="360"/>
+      </w:pPr>
+      <w:rPr>
+        <w:rFonts w:ascii="Symbol" w:hAnsi="Symbol" w:hint="default"/>
+      </w:rPr>
+    </w:lvl>
+    <w:lvl w:ilvl="7" w:tplc="04090003" w:tentative="1">
+      <w:start w:val="1"/>
+      <w:numFmt w:val="bullet"/>
+      <w:lvlText w:val="o"/>
+      <w:lvlJc w:val="left"/>
+      <w:pPr>
+        <w:ind w:left="5760" w:hanging="360"/>
+      </w:pPr>
+      <w:rPr>
+        <w:rFonts w:ascii="Courier New" w:hAnsi="Courier New" w:cs="Courier New" w:hint="default"/>
+      </w:rPr>
+    </w:lvl>
+    <w:lvl w:ilvl="8" w:tplc="04090005" w:tentative="1">
+      <w:start w:val="1"/>
+      <w:numFmt w:val="bullet"/>
+      <w:lvlText w:val=""/>
+      <w:lvlJc w:val="left"/>
+      <w:pPr>
+        <w:ind w:left="6480" w:hanging="360"/>
+      </w:pPr>
+      <w:rPr>
+        <w:rFonts w:ascii="Wingdings" w:hAnsi="Wingdings" w:hint="default"/>
+      </w:rPr>
+    </w:lvl>
+  </w:abstractNum>
+  <w:num w:numId="1">
+    <w:abstractNumId w:val="0"/>
+  </w:num>
+  <w:num w:numId="2">
+    <w:abstractNumId w:val="1"/>
+  </w:num>
+</w:numbering>
+</file>
+
 <file path=word/styles.xml><?xml version="1.0" encoding="utf-8"?>
-<w:styles xmlns:mc="http://schemas.openxmlformats.org/markup-compatibility/2006" xmlns:r="http://schemas.openxmlformats.org/officeDocument/2006/relationships" xmlns:w="http://schemas.openxmlformats.org/wordprocessingml/2006/main" xmlns:w14="http://schemas.microsoft.com/office/word/2010/wordml" xmlns:w15="http://schemas.microsoft.com/office/word/2012/wordml" mc:Ignorable="w14 w15">
+<w:styles xmlns:mc="http://schemas.openxmlformats.org/markup-compatibility/2006" xmlns:r="http://schemas.openxmlformats.org/officeDocument/2006/relationships" xmlns:w="http://schemas.openxmlformats.org/wordprocessingml/2006/main" xmlns:w14="http://schemas.microsoft.com/office/word/2010/wordml" mc:Ignorable="w14">
   <w:docDefaults>
     <w:rPrDefault>
       <w:rPr>
@@ -198,7 +625,7 @@
       </w:pPr>
     </w:pPrDefault>
   </w:docDefaults>
-  <w:latentStyles w:defLockedState="0" w:defUIPriority="99" w:defSemiHidden="0" w:defUnhideWhenUsed="0" w:defQFormat="0" w:count="371">
+  <w:latentStyles w:defLockedState="0" w:defUIPriority="99" w:defSemiHidden="0" w:defUnhideWhenUsed="0" w:defQFormat="0" w:count="267">
     <w:lsdException w:name="Normal" w:uiPriority="0" w:qFormat="1"/>
     <w:lsdException w:name="heading 1" w:uiPriority="9" w:qFormat="1"/>
     <w:lsdException w:name="heading 2" w:semiHidden="1" w:uiPriority="9" w:unhideWhenUsed="1" w:qFormat="1"/>
@@ -422,110 +849,6 @@
     <w:lsdException w:name="Book Title" w:uiPriority="33" w:qFormat="1"/>
     <w:lsdException w:name="Bibliography" w:semiHidden="1" w:uiPriority="37" w:unhideWhenUsed="1"/>
     <w:lsdException w:name="TOC Heading" w:semiHidden="1" w:uiPriority="39" w:unhideWhenUsed="1" w:qFormat="1"/>
-    <w:lsdException w:name="Plain Table 1" w:uiPriority="41"/>
-    <w:lsdException w:name="Plain Table 2" w:uiPriority="42"/>
-    <w:lsdException w:name="Plain Table 3" w:uiPriority="43"/>
-    <w:lsdException w:name="Plain Table 4" w:uiPriority="44"/>
-    <w:lsdException w:name="Plain Table 5" w:uiPriority="45"/>
-    <w:lsdException w:name="Grid Table Light" w:uiPriority="40"/>
-    <w:lsdException w:name="Grid Table 1 Light" w:uiPriority="46"/>
-    <w:lsdException w:name="Grid Table 2" w:uiPriority="47"/>
-    <w:lsdException w:name="Grid Table 3" w:uiPriority="48"/>
-    <w:lsdException w:name="Grid Table 4" w:uiPriority="49"/>
-    <w:lsdException w:name="Grid Table 5 Dark" w:uiPriority="50"/>
-    <w:lsdException w:name="Grid Table 6 Colorful" w:uiPriority="51"/>
-    <w:lsdException w:name="Grid Table 7 Colorful" w:uiPriority="52"/>
-    <w:lsdException w:name="Grid Table 1 Light Accent 1" w:uiPriority="46"/>
-    <w:lsdException w:name="Grid Table 2 Accent 1" w:uiPriority="47"/>
-    <w:lsdException w:name="Grid Table 3 Accent 1" w:uiPriority="48"/>
-    <w:lsdException w:name="Grid Table 4 Accent 1" w:uiPriority="49"/>
-    <w:lsdException w:name="Grid Table 5 Dark Accent 1" w:uiPriority="50"/>
-    <w:lsdException w:name="Grid Table 6 Colorful Accent 1" w:uiPriority="51"/>
-    <w:lsdException w:name="Grid Table 7 Colorful Accent 1" w:uiPriority="52"/>
-    <w:lsdException w:name="Grid Table 1 Light Accent 2" w:uiPriority="46"/>
-    <w:lsdException w:name="Grid Table 2 Accent 2" w:uiPriority="47"/>
-    <w:lsdException w:name="Grid Table 3 Accent 2" w:uiPriority="48"/>
-    <w:lsdException w:name="Grid Table 4 Accent 2" w:uiPriority="49"/>
-    <w:lsdException w:name="Grid Table 5 Dark Accent 2" w:uiPriority="50"/>
-    <w:lsdException w:name="Grid Table 6 Colorful Accent 2" w:uiPriority="51"/>
-    <w:lsdException w:name="Grid Table 7 Colorful Accent 2" w:uiPriority="52"/>
-    <w:lsdException w:name="Grid Table 1 Light Accent 3" w:uiPriority="46"/>
-    <w:lsdException w:name="Grid Table 2 Accent 3" w:uiPriority="47"/>
-    <w:lsdException w:name="Grid Table 3 Accent 3" w:uiPriority="48"/>
-    <w:lsdException w:name="Grid Table 4 Accent 3" w:uiPriority="49"/>
-    <w:lsdException w:name="Grid Table 5 Dark Accent 3" w:uiPriority="50"/>
-    <w:lsdException w:name="Grid Table 6 Colorful Accent 3" w:uiPriority="51"/>
-    <w:lsdException w:name="Grid Table 7 Colorful Accent 3" w:uiPriority="52"/>
-    <w:lsdException w:name="Grid Table 1 Light Accent 4" w:uiPriority="46"/>
-    <w:lsdException w:name="Grid Table 2 Accent 4" w:uiPriority="47"/>
-    <w:lsdException w:name="Grid Table 3 Accent 4" w:uiPriority="48"/>
-    <w:lsdException w:name="Grid Table 4 Accent 4" w:uiPriority="49"/>
-    <w:lsdException w:name="Grid Table 5 Dark Accent 4" w:uiPriority="50"/>
-    <w:lsdException w:name="Grid Table 6 Colorful Accent 4" w:uiPriority="51"/>
-    <w:lsdException w:name="Grid Table 7 Colorful Accent 4" w:uiPriority="52"/>
-    <w:lsdException w:name="Grid Table 1 Light Accent 5" w:uiPriority="46"/>
-    <w:lsdException w:name="Grid Table 2 Accent 5" w:uiPriority="47"/>
-    <w:lsdException w:name="Grid Table 3 Accent 5" w:uiPriority="48"/>
-    <w:lsdException w:name="Grid Table 4 Accent 5" w:uiPriority="49"/>
-    <w:lsdException w:name="Grid Table 5 Dark Accent 5" w:uiPriority="50"/>
-    <w:lsdException w:name="Grid Table 6 Colorful Accent 5" w:uiPriority="51"/>
-    <w:lsdException w:name="Grid Table 7 Colorful Accent 5" w:uiPriority="52"/>
-    <w:lsdException w:name="Grid Table 1 Light Accent 6" w:uiPriority="46"/>
-    <w:lsdException w:name="Grid Table 2 Accent 6" w:uiPriority="47"/>
-    <w:lsdException w:name="Grid Table 3 Accent 6" w:uiPriority="48"/>
-    <w:lsdException w:name="Grid Table 4 Accent 6" w:uiPriority="49"/>
-    <w:lsdException w:name="Grid Table 5 Dark Accent 6" w:uiPriority="50"/>
-    <w:lsdException w:name="Grid Table 6 Colorful Accent 6" w:uiPriority="51"/>
-    <w:lsdException w:name="Grid Table 7 Colorful Accent 6" w:uiPriority="52"/>
-    <w:lsdException w:name="List Table 1 Light" w:uiPriority="46"/>
-    <w:lsdException w:name="List Table 2" w:uiPriority="47"/>
-    <w:lsdException w:name="List Table 3" w:uiPriority="48"/>
-    <w:lsdException w:name="List Table 4" w:uiPriority="49"/>
-    <w:lsdException w:name="List Table 5 Dark" w:uiPriority="50"/>
-    <w:lsdException w:name="List Table 6 Colorful" w:uiPriority="51"/>
-    <w:lsdException w:name="List Table 7 Colorful" w:uiPriority="52"/>
-    <w:lsdException w:name="List Table 1 Light Accent 1" w:uiPriority="46"/>
-    <w:lsdException w:name="List Table 2 Accent 1" w:uiPriority="47"/>
-    <w:lsdException w:name="List Table 3 Accent 1" w:uiPriority="48"/>
-    <w:lsdException w:name="List Table 4 Accent 1" w:uiPriority="49"/>
-    <w:lsdException w:name="List Table 5 Dark Accent 1" w:uiPriority="50"/>
-    <w:lsdException w:name="List Table 6 Colorful Accent 1" w:uiPriority="51"/>
-    <w:lsdException w:name="List Table 7 Colorful Accent 1" w:uiPriority="52"/>
-    <w:lsdException w:name="List Table 1 Light Accent 2" w:uiPriority="46"/>
-    <w:lsdException w:name="List Table 2 Accent 2" w:uiPriority="47"/>
-    <w:lsdException w:name="List Table 3 Accent 2" w:uiPriority="48"/>
-    <w:lsdException w:name="List Table 4 Accent 2" w:uiPriority="49"/>
-    <w:lsdException w:name="List Table 5 Dark Accent 2" w:uiPriority="50"/>
-    <w:lsdException w:name="List Table 6 Colorful Accent 2" w:uiPriority="51"/>
-    <w:lsdException w:name="List Table 7 Colorful Accent 2" w:uiPriority="52"/>
-    <w:lsdException w:name="List Table 1 Light Accent 3" w:uiPriority="46"/>
-    <w:lsdException w:name="List Table 2 Accent 3" w:uiPriority="47"/>
-    <w:lsdException w:name="List Table 3 Accent 3" w:uiPriority="48"/>
-    <w:lsdException w:name="List Table 4 Accent 3" w:uiPriority="49"/>
-    <w:lsdException w:name="List Table 5 Dark Accent 3" w:uiPriority="50"/>
-    <w:lsdException w:name="List Table 6 Colorful Accent 3" w:uiPriority="51"/>
-    <w:lsdException w:name="List Table 7 Colorful Accent 3" w:uiPriority="52"/>
-    <w:lsdException w:name="List Table 1 Light Accent 4" w:uiPriority="46"/>
-    <w:lsdException w:name="List Table 2 Accent 4" w:uiPriority="47"/>
-    <w:lsdException w:name="List Table 3 Accent 4" w:uiPriority="48"/>
-    <w:lsdException w:name="List Table 4 Accent 4" w:uiPriority="49"/>
-    <w:lsdException w:name="List Table 5 Dark Accent 4" w:uiPriority="50"/>
-    <w:lsdException w:name="List Table 6 Colorful Accent 4" w:uiPriority="51"/>
-    <w:lsdException w:name="List Table 7 Colorful Accent 4" w:uiPriority="52"/>
-    <w:lsdException w:name="List Table 1 Light Accent 5" w:uiPriority="46"/>
-    <w:lsdException w:name="List Table 2 Accent 5" w:uiPriority="47"/>
-    <w:lsdException w:name="List Table 3 Accent 5" w:uiPriority="48"/>
-    <w:lsdException w:name="List Table 4 Accent 5" w:uiPriority="49"/>
-    <w:lsdException w:name="List Table 5 Dark Accent 5" w:uiPriority="50"/>
-    <w:lsdException w:name="List Table 6 Colorful Accent 5" w:uiPriority="51"/>
-    <w:lsdException w:name="List Table 7 Colorful Accent 5" w:uiPriority="52"/>
-    <w:lsdException w:name="List Table 1 Light Accent 6" w:uiPriority="46"/>
-    <w:lsdException w:name="List Table 2 Accent 6" w:uiPriority="47"/>
-    <w:lsdException w:name="List Table 3 Accent 6" w:uiPriority="48"/>
-    <w:lsdException w:name="List Table 4 Accent 6" w:uiPriority="49"/>
-    <w:lsdException w:name="List Table 5 Dark Accent 6" w:uiPriority="50"/>
-    <w:lsdException w:name="List Table 6 Colorful Accent 6" w:uiPriority="51"/>
-    <w:lsdException w:name="List Table 7 Colorful Accent 6" w:uiPriority="52"/>
   </w:latentStyles>
   <w:style w:type="paragraph" w:default="1" w:styleId="Normal">
     <w:name w:val="Normal"/>
@@ -560,6 +883,307 @@
     <w:uiPriority w:val="99"/>
     <w:semiHidden/>
     <w:unhideWhenUsed/>
+  </w:style>
+  <w:style w:type="paragraph" w:styleId="ListParagraph">
+    <w:name w:val="List Paragraph"/>
+    <w:basedOn w:val="Normal"/>
+    <w:uiPriority w:val="34"/>
+    <w:qFormat/>
+    <w:rsid w:val="0071070B"/>
+    <w:pPr>
+      <w:ind w:left="720"/>
+      <w:contextualSpacing/>
+    </w:pPr>
+  </w:style>
+</w:styles>
+</file>
+
+<file path=word/stylesWithEffects.xml><?xml version="1.0" encoding="utf-8"?>
+<w:styles xmlns:wpc="http://schemas.microsoft.com/office/word/2010/wordprocessingCanvas" xmlns:mc="http://schemas.openxmlformats.org/markup-compatibility/2006" xmlns:o="urn:schemas-microsoft-com:office:office" xmlns:r="http://schemas.openxmlformats.org/officeDocument/2006/relationships" xmlns:m="http://schemas.openxmlformats.org/officeDocument/2006/math" xmlns:v="urn:schemas-microsoft-com:vml" xmlns:wp14="http://schemas.microsoft.com/office/word/2010/wordprocessingDrawing" xmlns:wp="http://schemas.openxmlformats.org/drawingml/2006/wordprocessingDrawing" xmlns:w10="urn:schemas-microsoft-com:office:word" xmlns:w="http://schemas.openxmlformats.org/wordprocessingml/2006/main" xmlns:w14="http://schemas.microsoft.com/office/word/2010/wordml" xmlns:wpg="http://schemas.microsoft.com/office/word/2010/wordprocessingGroup" xmlns:wpi="http://schemas.microsoft.com/office/word/2010/wordprocessingInk" xmlns:wne="http://schemas.microsoft.com/office/word/2006/wordml" xmlns:wps="http://schemas.microsoft.com/office/word/2010/wordprocessingShape" mc:Ignorable="w14 wp14">
+  <w:docDefaults>
+    <w:rPrDefault>
+      <w:rPr>
+        <w:rFonts w:asciiTheme="minorHAnsi" w:eastAsia="Times New Roman" w:hAnsiTheme="minorHAnsi" w:cstheme="minorHAnsi"/>
+        <w:sz w:val="22"/>
+        <w:szCs w:val="22"/>
+        <w:lang w:val="en-US" w:eastAsia="en-US" w:bidi="ar-SA"/>
+      </w:rPr>
+    </w:rPrDefault>
+    <w:pPrDefault>
+      <w:pPr>
+        <w:spacing w:after="160" w:line="259" w:lineRule="auto"/>
+      </w:pPr>
+    </w:pPrDefault>
+  </w:docDefaults>
+  <w:latentStyles w:defLockedState="0" w:defUIPriority="99" w:defSemiHidden="0" w:defUnhideWhenUsed="0" w:defQFormat="0" w:count="267">
+    <w:lsdException w:name="Normal" w:uiPriority="0" w:qFormat="1"/>
+    <w:lsdException w:name="heading 1" w:uiPriority="9" w:qFormat="1"/>
+    <w:lsdException w:name="heading 2" w:semiHidden="1" w:uiPriority="9" w:unhideWhenUsed="1" w:qFormat="1"/>
+    <w:lsdException w:name="heading 3" w:semiHidden="1" w:uiPriority="9" w:unhideWhenUsed="1" w:qFormat="1"/>
+    <w:lsdException w:name="heading 4" w:semiHidden="1" w:uiPriority="9" w:unhideWhenUsed="1" w:qFormat="1"/>
+    <w:lsdException w:name="heading 5" w:semiHidden="1" w:uiPriority="9" w:unhideWhenUsed="1" w:qFormat="1"/>
+    <w:lsdException w:name="heading 6" w:semiHidden="1" w:uiPriority="9" w:unhideWhenUsed="1" w:qFormat="1"/>
+    <w:lsdException w:name="heading 7" w:semiHidden="1" w:uiPriority="9" w:unhideWhenUsed="1" w:qFormat="1"/>
+    <w:lsdException w:name="heading 8" w:semiHidden="1" w:uiPriority="9" w:unhideWhenUsed="1" w:qFormat="1"/>
+    <w:lsdException w:name="heading 9" w:semiHidden="1" w:uiPriority="9" w:unhideWhenUsed="1" w:qFormat="1"/>
+    <w:lsdException w:name="index 1" w:semiHidden="1" w:unhideWhenUsed="1"/>
+    <w:lsdException w:name="index 2" w:semiHidden="1" w:unhideWhenUsed="1"/>
+    <w:lsdException w:name="index 3" w:semiHidden="1" w:unhideWhenUsed="1"/>
+    <w:lsdException w:name="index 4" w:semiHidden="1" w:unhideWhenUsed="1"/>
+    <w:lsdException w:name="index 5" w:semiHidden="1" w:unhideWhenUsed="1"/>
+    <w:lsdException w:name="index 6" w:semiHidden="1" w:unhideWhenUsed="1"/>
+    <w:lsdException w:name="index 7" w:semiHidden="1" w:unhideWhenUsed="1"/>
+    <w:lsdException w:name="index 8" w:semiHidden="1" w:unhideWhenUsed="1"/>
+    <w:lsdException w:name="index 9" w:semiHidden="1" w:unhideWhenUsed="1"/>
+    <w:lsdException w:name="toc 1" w:semiHidden="1" w:uiPriority="39" w:unhideWhenUsed="1"/>
+    <w:lsdException w:name="toc 2" w:semiHidden="1" w:uiPriority="39" w:unhideWhenUsed="1"/>
+    <w:lsdException w:name="toc 3" w:semiHidden="1" w:uiPriority="39" w:unhideWhenUsed="1"/>
+    <w:lsdException w:name="toc 4" w:semiHidden="1" w:uiPriority="39" w:unhideWhenUsed="1"/>
+    <w:lsdException w:name="toc 5" w:semiHidden="1" w:uiPriority="39" w:unhideWhenUsed="1"/>
+    <w:lsdException w:name="toc 6" w:semiHidden="1" w:uiPriority="39" w:unhideWhenUsed="1"/>
+    <w:lsdException w:name="toc 7" w:semiHidden="1" w:uiPriority="39" w:unhideWhenUsed="1"/>
+    <w:lsdException w:name="toc 8" w:semiHidden="1" w:uiPriority="39" w:unhideWhenUsed="1"/>
+    <w:lsdException w:name="toc 9" w:semiHidden="1" w:uiPriority="39" w:unhideWhenUsed="1"/>
+    <w:lsdException w:name="Normal Indent" w:semiHidden="1" w:unhideWhenUsed="1"/>
+    <w:lsdException w:name="footnote text" w:semiHidden="1" w:unhideWhenUsed="1"/>
+    <w:lsdException w:name="annotation text" w:semiHidden="1" w:unhideWhenUsed="1"/>
+    <w:lsdException w:name="header" w:semiHidden="1" w:unhideWhenUsed="1"/>
+    <w:lsdException w:name="footer" w:semiHidden="1" w:unhideWhenUsed="1"/>
+    <w:lsdException w:name="index heading" w:semiHidden="1" w:unhideWhenUsed="1"/>
+    <w:lsdException w:name="caption" w:semiHidden="1" w:uiPriority="35" w:unhideWhenUsed="1" w:qFormat="1"/>
+    <w:lsdException w:name="table of figures" w:semiHidden="1" w:unhideWhenUsed="1"/>
+    <w:lsdException w:name="envelope address" w:semiHidden="1" w:unhideWhenUsed="1"/>
+    <w:lsdException w:name="envelope return" w:semiHidden="1" w:unhideWhenUsed="1"/>
+    <w:lsdException w:name="footnote reference" w:semiHidden="1" w:unhideWhenUsed="1"/>
+    <w:lsdException w:name="annotation reference" w:semiHidden="1" w:unhideWhenUsed="1"/>
+    <w:lsdException w:name="line number" w:semiHidden="1" w:unhideWhenUsed="1"/>
+    <w:lsdException w:name="page number" w:semiHidden="1" w:unhideWhenUsed="1"/>
+    <w:lsdException w:name="endnote reference" w:semiHidden="1" w:unhideWhenUsed="1"/>
+    <w:lsdException w:name="endnote text" w:semiHidden="1" w:unhideWhenUsed="1"/>
+    <w:lsdException w:name="table of authorities" w:semiHidden="1" w:unhideWhenUsed="1"/>
+    <w:lsdException w:name="macro" w:semiHidden="1" w:unhideWhenUsed="1"/>
+    <w:lsdException w:name="toa heading" w:semiHidden="1" w:unhideWhenUsed="1"/>
+    <w:lsdException w:name="List" w:semiHidden="1" w:unhideWhenUsed="1"/>
+    <w:lsdException w:name="List Bullet" w:semiHidden="1" w:unhideWhenUsed="1"/>
+    <w:lsdException w:name="List Number" w:semiHidden="1" w:unhideWhenUsed="1"/>
+    <w:lsdException w:name="List 2" w:semiHidden="1" w:unhideWhenUsed="1"/>
+    <w:lsdException w:name="List 3" w:semiHidden="1" w:unhideWhenUsed="1"/>
+    <w:lsdException w:name="List 4" w:semiHidden="1" w:unhideWhenUsed="1"/>
+    <w:lsdException w:name="List 5" w:semiHidden="1" w:unhideWhenUsed="1"/>
+    <w:lsdException w:name="List Bullet 2" w:semiHidden="1" w:unhideWhenUsed="1"/>
+    <w:lsdException w:name="List Bullet 3" w:semiHidden="1" w:unhideWhenUsed="1"/>
+    <w:lsdException w:name="List Bullet 4" w:semiHidden="1" w:unhideWhenUsed="1"/>
+    <w:lsdException w:name="List Bullet 5" w:semiHidden="1" w:unhideWhenUsed="1"/>
+    <w:lsdException w:name="List Number 2" w:semiHidden="1" w:unhideWhenUsed="1"/>
+    <w:lsdException w:name="List Number 3" w:semiHidden="1" w:unhideWhenUsed="1"/>
+    <w:lsdException w:name="List Number 4" w:semiHidden="1" w:unhideWhenUsed="1"/>
+    <w:lsdException w:name="List Number 5" w:semiHidden="1" w:unhideWhenUsed="1"/>
+    <w:lsdException w:name="Title" w:uiPriority="10" w:qFormat="1"/>
+    <w:lsdException w:name="Closing" w:semiHidden="1" w:unhideWhenUsed="1"/>
+    <w:lsdException w:name="Signature" w:semiHidden="1" w:unhideWhenUsed="1"/>
+    <w:lsdException w:name="Default Paragraph Font" w:semiHidden="1" w:uiPriority="1" w:unhideWhenUsed="1"/>
+    <w:lsdException w:name="Body Text" w:semiHidden="1" w:unhideWhenUsed="1"/>
+    <w:lsdException w:name="Body Text Indent" w:semiHidden="1" w:unhideWhenUsed="1"/>
+    <w:lsdException w:name="List Continue" w:semiHidden="1" w:unhideWhenUsed="1"/>
+    <w:lsdException w:name="List Continue 2" w:semiHidden="1" w:unhideWhenUsed="1"/>
+    <w:lsdException w:name="List Continue 3" w:semiHidden="1" w:unhideWhenUsed="1"/>
+    <w:lsdException w:name="List Continue 4" w:semiHidden="1" w:unhideWhenUsed="1"/>
+    <w:lsdException w:name="List Continue 5" w:semiHidden="1" w:unhideWhenUsed="1"/>
+    <w:lsdException w:name="Message Header" w:semiHidden="1" w:unhideWhenUsed="1"/>
+    <w:lsdException w:name="Subtitle" w:uiPriority="11" w:qFormat="1"/>
+    <w:lsdException w:name="Salutation" w:semiHidden="1" w:unhideWhenUsed="1"/>
+    <w:lsdException w:name="Date" w:semiHidden="1" w:unhideWhenUsed="1"/>
+    <w:lsdException w:name="Body Text First Indent" w:semiHidden="1" w:unhideWhenUsed="1"/>
+    <w:lsdException w:name="Body Text First Indent 2" w:semiHidden="1" w:unhideWhenUsed="1"/>
+    <w:lsdException w:name="Note Heading" w:semiHidden="1" w:unhideWhenUsed="1"/>
+    <w:lsdException w:name="Body Text 2" w:semiHidden="1" w:unhideWhenUsed="1"/>
+    <w:lsdException w:name="Body Text 3" w:semiHidden="1" w:unhideWhenUsed="1"/>
+    <w:lsdException w:name="Body Text Indent 2" w:semiHidden="1" w:unhideWhenUsed="1"/>
+    <w:lsdException w:name="Body Text Indent 3" w:semiHidden="1" w:unhideWhenUsed="1"/>
+    <w:lsdException w:name="Block Text" w:semiHidden="1" w:unhideWhenUsed="1"/>
+    <w:lsdException w:name="Hyperlink" w:semiHidden="1" w:unhideWhenUsed="1"/>
+    <w:lsdException w:name="FollowedHyperlink" w:semiHidden="1" w:unhideWhenUsed="1"/>
+    <w:lsdException w:name="Strong" w:uiPriority="22" w:qFormat="1"/>
+    <w:lsdException w:name="Emphasis" w:uiPriority="20" w:qFormat="1"/>
+    <w:lsdException w:name="Document Map" w:semiHidden="1" w:unhideWhenUsed="1"/>
+    <w:lsdException w:name="Plain Text" w:semiHidden="1" w:unhideWhenUsed="1"/>
+    <w:lsdException w:name="E-mail Signature" w:semiHidden="1" w:unhideWhenUsed="1"/>
+    <w:lsdException w:name="HTML Top of Form" w:semiHidden="1" w:unhideWhenUsed="1"/>
+    <w:lsdException w:name="HTML Bottom of Form" w:semiHidden="1" w:unhideWhenUsed="1"/>
+    <w:lsdException w:name="Normal (Web)" w:semiHidden="1" w:unhideWhenUsed="1"/>
+    <w:lsdException w:name="HTML Acronym" w:semiHidden="1" w:unhideWhenUsed="1"/>
+    <w:lsdException w:name="HTML Address" w:semiHidden="1" w:unhideWhenUsed="1"/>
+    <w:lsdException w:name="HTML Cite" w:semiHidden="1" w:unhideWhenUsed="1"/>
+    <w:lsdException w:name="HTML Code" w:semiHidden="1" w:unhideWhenUsed="1"/>
+    <w:lsdException w:name="HTML Definition" w:semiHidden="1" w:unhideWhenUsed="1"/>
+    <w:lsdException w:name="HTML Keyboard" w:semiHidden="1" w:unhideWhenUsed="1"/>
+    <w:lsdException w:name="HTML Preformatted" w:semiHidden="1" w:unhideWhenUsed="1"/>
+    <w:lsdException w:name="HTML Sample" w:semiHidden="1" w:unhideWhenUsed="1"/>
+    <w:lsdException w:name="HTML Typewriter" w:semiHidden="1" w:unhideWhenUsed="1"/>
+    <w:lsdException w:name="HTML Variable" w:semiHidden="1" w:unhideWhenUsed="1"/>
+    <w:lsdException w:name="annotation subject" w:semiHidden="1" w:unhideWhenUsed="1"/>
+    <w:lsdException w:name="No List" w:semiHidden="1" w:unhideWhenUsed="1"/>
+    <w:lsdException w:name="Outline List 1" w:semiHidden="1" w:unhideWhenUsed="1"/>
+    <w:lsdException w:name="Outline List 2" w:semiHidden="1" w:unhideWhenUsed="1"/>
+    <w:lsdException w:name="Outline List 3" w:semiHidden="1" w:unhideWhenUsed="1"/>
+    <w:lsdException w:name="Balloon Text" w:semiHidden="1" w:unhideWhenUsed="1"/>
+    <w:lsdException w:name="Table Grid" w:uiPriority="39"/>
+    <w:lsdException w:name="Placeholder Text" w:semiHidden="1"/>
+    <w:lsdException w:name="No Spacing" w:uiPriority="1" w:qFormat="1"/>
+    <w:lsdException w:name="Light Shading" w:uiPriority="60"/>
+    <w:lsdException w:name="Light List" w:uiPriority="61"/>
+    <w:lsdException w:name="Light Grid" w:uiPriority="62"/>
+    <w:lsdException w:name="Medium Shading 1" w:uiPriority="63"/>
+    <w:lsdException w:name="Medium Shading 2" w:uiPriority="64"/>
+    <w:lsdException w:name="Medium List 1" w:uiPriority="65"/>
+    <w:lsdException w:name="Medium List 2" w:uiPriority="66"/>
+    <w:lsdException w:name="Medium Grid 1" w:uiPriority="67"/>
+    <w:lsdException w:name="Medium Grid 2" w:uiPriority="68"/>
+    <w:lsdException w:name="Medium Grid 3" w:uiPriority="69"/>
+    <w:lsdException w:name="Dark List" w:uiPriority="70"/>
+    <w:lsdException w:name="Colorful Shading" w:uiPriority="71"/>
+    <w:lsdException w:name="Colorful List" w:uiPriority="72"/>
+    <w:lsdException w:name="Colorful Grid" w:uiPriority="73"/>
+    <w:lsdException w:name="Light Shading Accent 1" w:uiPriority="60"/>
+    <w:lsdException w:name="Light List Accent 1" w:uiPriority="61"/>
+    <w:lsdException w:name="Light Grid Accent 1" w:uiPriority="62"/>
+    <w:lsdException w:name="Medium Shading 1 Accent 1" w:uiPriority="63"/>
+    <w:lsdException w:name="Medium Shading 2 Accent 1" w:uiPriority="64"/>
+    <w:lsdException w:name="Medium List 1 Accent 1" w:uiPriority="65"/>
+    <w:lsdException w:name="Revision" w:semiHidden="1"/>
+    <w:lsdException w:name="List Paragraph" w:uiPriority="34" w:qFormat="1"/>
+    <w:lsdException w:name="Quote" w:uiPriority="29" w:qFormat="1"/>
+    <w:lsdException w:name="Intense Quote" w:uiPriority="30" w:qFormat="1"/>
+    <w:lsdException w:name="Medium List 2 Accent 1" w:uiPriority="66"/>
+    <w:lsdException w:name="Medium Grid 1 Accent 1" w:uiPriority="67"/>
+    <w:lsdException w:name="Medium Grid 2 Accent 1" w:uiPriority="68"/>
+    <w:lsdException w:name="Medium Grid 3 Accent 1" w:uiPriority="69"/>
+    <w:lsdException w:name="Dark List Accent 1" w:uiPriority="70"/>
+    <w:lsdException w:name="Colorful Shading Accent 1" w:uiPriority="71"/>
+    <w:lsdException w:name="Colorful List Accent 1" w:uiPriority="72"/>
+    <w:lsdException w:name="Colorful Grid Accent 1" w:uiPriority="73"/>
+    <w:lsdException w:name="Light Shading Accent 2" w:uiPriority="60"/>
+    <w:lsdException w:name="Light List Accent 2" w:uiPriority="61"/>
+    <w:lsdException w:name="Light Grid Accent 2" w:uiPriority="62"/>
+    <w:lsdException w:name="Medium Shading 1 Accent 2" w:uiPriority="63"/>
+    <w:lsdException w:name="Medium Shading 2 Accent 2" w:uiPriority="64"/>
+    <w:lsdException w:name="Medium List 1 Accent 2" w:uiPriority="65"/>
+    <w:lsdException w:name="Medium List 2 Accent 2" w:uiPriority="66"/>
+    <w:lsdException w:name="Medium Grid 1 Accent 2" w:uiPriority="67"/>
+    <w:lsdException w:name="Medium Grid 2 Accent 2" w:uiPriority="68"/>
+    <w:lsdException w:name="Medium Grid 3 Accent 2" w:uiPriority="69"/>
+    <w:lsdException w:name="Dark List Accent 2" w:uiPriority="70"/>
+    <w:lsdException w:name="Colorful Shading Accent 2" w:uiPriority="71"/>
+    <w:lsdException w:name="Colorful List Accent 2" w:uiPriority="72"/>
+    <w:lsdException w:name="Colorful Grid Accent 2" w:uiPriority="73"/>
+    <w:lsdException w:name="Light Shading Accent 3" w:uiPriority="60"/>
+    <w:lsdException w:name="Light List Accent 3" w:uiPriority="61"/>
+    <w:lsdException w:name="Light Grid Accent 3" w:uiPriority="62"/>
+    <w:lsdException w:name="Medium Shading 1 Accent 3" w:uiPriority="63"/>
+    <w:lsdException w:name="Medium Shading 2 Accent 3" w:uiPriority="64"/>
+    <w:lsdException w:name="Medium List 1 Accent 3" w:uiPriority="65"/>
+    <w:lsdException w:name="Medium List 2 Accent 3" w:uiPriority="66"/>
+    <w:lsdException w:name="Medium Grid 1 Accent 3" w:uiPriority="67"/>
+    <w:lsdException w:name="Medium Grid 2 Accent 3" w:uiPriority="68"/>
+    <w:lsdException w:name="Medium Grid 3 Accent 3" w:uiPriority="69"/>
+    <w:lsdException w:name="Dark List Accent 3" w:uiPriority="70"/>
+    <w:lsdException w:name="Colorful Shading Accent 3" w:uiPriority="71"/>
+    <w:lsdException w:name="Colorful List Accent 3" w:uiPriority="72"/>
+    <w:lsdException w:name="Colorful Grid Accent 3" w:uiPriority="73"/>
+    <w:lsdException w:name="Light Shading Accent 4" w:uiPriority="60"/>
+    <w:lsdException w:name="Light List Accent 4" w:uiPriority="61"/>
+    <w:lsdException w:name="Light Grid Accent 4" w:uiPriority="62"/>
+    <w:lsdException w:name="Medium Shading 1 Accent 4" w:uiPriority="63"/>
+    <w:lsdException w:name="Medium Shading 2 Accent 4" w:uiPriority="64"/>
+    <w:lsdException w:name="Medium List 1 Accent 4" w:uiPriority="65"/>
+    <w:lsdException w:name="Medium List 2 Accent 4" w:uiPriority="66"/>
+    <w:lsdException w:name="Medium Grid 1 Accent 4" w:uiPriority="67"/>
+    <w:lsdException w:name="Medium Grid 2 Accent 4" w:uiPriority="68"/>
+    <w:lsdException w:name="Medium Grid 3 Accent 4" w:uiPriority="69"/>
+    <w:lsdException w:name="Dark List Accent 4" w:uiPriority="70"/>
+    <w:lsdException w:name="Colorful Shading Accent 4" w:uiPriority="71"/>
+    <w:lsdException w:name="Colorful List Accent 4" w:uiPriority="72"/>
+    <w:lsdException w:name="Colorful Grid Accent 4" w:uiPriority="73"/>
+    <w:lsdException w:name="Light Shading Accent 5" w:uiPriority="60"/>
+    <w:lsdException w:name="Light List Accent 5" w:uiPriority="61"/>
+    <w:lsdException w:name="Light Grid Accent 5" w:uiPriority="62"/>
+    <w:lsdException w:name="Medium Shading 1 Accent 5" w:uiPriority="63"/>
+    <w:lsdException w:name="Medium Shading 2 Accent 5" w:uiPriority="64"/>
+    <w:lsdException w:name="Medium List 1 Accent 5" w:uiPriority="65"/>
+    <w:lsdException w:name="Medium List 2 Accent 5" w:uiPriority="66"/>
+    <w:lsdException w:name="Medium Grid 1 Accent 5" w:uiPriority="67"/>
+    <w:lsdException w:name="Medium Grid 2 Accent 5" w:uiPriority="68"/>
+    <w:lsdException w:name="Medium Grid 3 Accent 5" w:uiPriority="69"/>
+    <w:lsdException w:name="Dark List Accent 5" w:uiPriority="70"/>
+    <w:lsdException w:name="Colorful Shading Accent 5" w:uiPriority="71"/>
+    <w:lsdException w:name="Colorful List Accent 5" w:uiPriority="72"/>
+    <w:lsdException w:name="Colorful Grid Accent 5" w:uiPriority="73"/>
+    <w:lsdException w:name="Light Shading Accent 6" w:uiPriority="60"/>
+    <w:lsdException w:name="Light List Accent 6" w:uiPriority="61"/>
+    <w:lsdException w:name="Light Grid Accent 6" w:uiPriority="62"/>
+    <w:lsdException w:name="Medium Shading 1 Accent 6" w:uiPriority="63"/>
+    <w:lsdException w:name="Medium Shading 2 Accent 6" w:uiPriority="64"/>
+    <w:lsdException w:name="Medium List 1 Accent 6" w:uiPriority="65"/>
+    <w:lsdException w:name="Medium List 2 Accent 6" w:uiPriority="66"/>
+    <w:lsdException w:name="Medium Grid 1 Accent 6" w:uiPriority="67"/>
+    <w:lsdException w:name="Medium Grid 2 Accent 6" w:uiPriority="68"/>
+    <w:lsdException w:name="Medium Grid 3 Accent 6" w:uiPriority="69"/>
+    <w:lsdException w:name="Dark List Accent 6" w:uiPriority="70"/>
+    <w:lsdException w:name="Colorful Shading Accent 6" w:uiPriority="71"/>
+    <w:lsdException w:name="Colorful List Accent 6" w:uiPriority="72"/>
+    <w:lsdException w:name="Colorful Grid Accent 6" w:uiPriority="73"/>
+    <w:lsdException w:name="Subtle Emphasis" w:uiPriority="19" w:qFormat="1"/>
+    <w:lsdException w:name="Intense Emphasis" w:uiPriority="21" w:qFormat="1"/>
+    <w:lsdException w:name="Subtle Reference" w:uiPriority="31" w:qFormat="1"/>
+    <w:lsdException w:name="Intense Reference" w:uiPriority="32" w:qFormat="1"/>
+    <w:lsdException w:name="Book Title" w:uiPriority="33" w:qFormat="1"/>
+    <w:lsdException w:name="Bibliography" w:semiHidden="1" w:uiPriority="37" w:unhideWhenUsed="1"/>
+    <w:lsdException w:name="TOC Heading" w:semiHidden="1" w:uiPriority="39" w:unhideWhenUsed="1" w:qFormat="1"/>
+  </w:latentStyles>
+  <w:style w:type="paragraph" w:default="1" w:styleId="Normal">
+    <w:name w:val="Normal"/>
+    <w:qFormat/>
+    <w:rPr>
+      <w:rFonts w:cs="Times New Roman"/>
+    </w:rPr>
+  </w:style>
+  <w:style w:type="character" w:default="1" w:styleId="DefaultParagraphFont">
+    <w:name w:val="Default Paragraph Font"/>
+    <w:uiPriority w:val="1"/>
+    <w:semiHidden/>
+    <w:unhideWhenUsed/>
+  </w:style>
+  <w:style w:type="table" w:default="1" w:styleId="TableNormal">
+    <w:name w:val="Normal Table"/>
+    <w:uiPriority w:val="99"/>
+    <w:semiHidden/>
+    <w:unhideWhenUsed/>
+    <w:tblPr>
+      <w:tblInd w:w="0" w:type="dxa"/>
+      <w:tblCellMar>
+        <w:top w:w="0" w:type="dxa"/>
+        <w:left w:w="108" w:type="dxa"/>
+        <w:bottom w:w="0" w:type="dxa"/>
+        <w:right w:w="108" w:type="dxa"/>
+      </w:tblCellMar>
+    </w:tblPr>
+  </w:style>
+  <w:style w:type="numbering" w:default="1" w:styleId="NoList">
+    <w:name w:val="No List"/>
+    <w:uiPriority w:val="99"/>
+    <w:semiHidden/>
+    <w:unhideWhenUsed/>
+  </w:style>
+  <w:style w:type="paragraph" w:styleId="ListParagraph">
+    <w:name w:val="List Paragraph"/>
+    <w:basedOn w:val="Normal"/>
+    <w:uiPriority w:val="34"/>
+    <w:qFormat/>
+    <w:rsid w:val="0071070B"/>
+    <w:pPr>
+      <w:ind w:left="720"/>
+      <w:contextualSpacing/>
+    </w:pPr>
   </w:style>
 </w:styles>
 </file>
@@ -819,7 +1443,7 @@
   <a:extraClrSchemeLst/>
   <a:extLst>
     <a:ext uri="{05A4C25C-085E-4340-85A3-A5531E510DB2}">
-      <thm15:themeFamily xmlns:thm15="http://schemas.microsoft.com/office/thememl/2012/main" name="Office Theme" id="{62F939B6-93AF-4DB8-9C6B-D6C7DFDC589F}" vid="{4A3C46E8-61CC-4603-A589-7422A47A8E4A}"/>
+      <thm15:themeFamily xmlns:thm15="http://schemas.microsoft.com/office/thememl/2012/main" xmlns="" name="Office Theme" id="{62F939B6-93AF-4DB8-9C6B-D6C7DFDC589F}" vid="{4A3C46E8-61CC-4603-A589-7422A47A8E4A}"/>
     </a:ext>
   </a:extLst>
 </a:theme>

</xml_diff>